<commit_message>
Docs revisão de planejamento
</commit_message>
<xml_diff>
--- a/PIC_atividade_engenharia_software_I/PIC_atividade_engenharia_software_I (1).docx
+++ b/PIC_atividade_engenharia_software_I/PIC_atividade_engenharia_software_I (1).docx
@@ -854,7 +854,23 @@
           <w:sz w:val="24"/>
           <w:szCs w:val="24"/>
         </w:rPr>
-        <w:t xml:space="preserve">   5.1 Backlog do Produto - Prioridades</w:t>
+        <w:t xml:space="preserve">   5.1 Backlog do Produto </w:t>
+      </w:r>
+      <w:r>
+        <w:rPr>
+          <w:rFonts w:ascii="Arial" w:hAnsi="Arial" w:cs="Arial"/>
+          <w:sz w:val="24"/>
+          <w:szCs w:val="24"/>
+        </w:rPr>
+        <w:t>–</w:t>
+      </w:r>
+      <w:r>
+        <w:rPr>
+          <w:rFonts w:ascii="Arial" w:hAnsi="Arial" w:cs="Arial"/>
+          <w:sz w:val="24"/>
+          <w:szCs w:val="24"/>
+        </w:rPr>
+        <w:t xml:space="preserve"> Prioridades</w:t>
       </w:r>
     </w:p>
     <w:p>
@@ -882,8 +898,36 @@
           <w:sz w:val="24"/>
           <w:szCs w:val="24"/>
         </w:rPr>
-        <w:t>6. **Projeto Físico do Banco de Dados**</w:t>
-      </w:r>
+        <w:t xml:space="preserve">6.** </w:t>
+      </w:r>
+      <w:proofErr w:type="spellStart"/>
+      <w:r>
+        <w:rPr>
+          <w:rFonts w:ascii="Arial" w:hAnsi="Arial" w:cs="Arial"/>
+          <w:sz w:val="24"/>
+          <w:szCs w:val="24"/>
+        </w:rPr>
+        <w:t>Backend</w:t>
+      </w:r>
+      <w:proofErr w:type="spellEnd"/>
+      <w:r>
+        <w:rPr>
+          <w:rFonts w:ascii="Arial" w:hAnsi="Arial" w:cs="Arial"/>
+          <w:sz w:val="24"/>
+          <w:szCs w:val="24"/>
+        </w:rPr>
+        <w:t xml:space="preserve"> e </w:t>
+      </w:r>
+      <w:proofErr w:type="spellStart"/>
+      <w:r>
+        <w:rPr>
+          <w:rFonts w:ascii="Arial" w:hAnsi="Arial" w:cs="Arial"/>
+          <w:sz w:val="24"/>
+          <w:szCs w:val="24"/>
+        </w:rPr>
+        <w:t>frontend</w:t>
+      </w:r>
+      <w:proofErr w:type="spellEnd"/>
     </w:p>
     <w:p>
       <w:pPr>
@@ -894,18 +938,88 @@
           <w:szCs w:val="24"/>
         </w:rPr>
       </w:pPr>
-      <w:r>
-        <w:rPr>
-          <w:rFonts w:ascii="Arial" w:hAnsi="Arial" w:cs="Arial"/>
-          <w:sz w:val="24"/>
-          <w:szCs w:val="24"/>
-        </w:rPr>
-        <w:t xml:space="preserve">   6.1 Criação do Banco de Dados "</w:t>
+    </w:p>
+    <w:p>
+      <w:pPr>
+        <w:spacing w:after="0" w:line="360" w:lineRule="auto"/>
+        <w:rPr>
+          <w:rFonts w:ascii="Arial" w:hAnsi="Arial" w:cs="Arial"/>
+          <w:sz w:val="24"/>
+          <w:szCs w:val="24"/>
+        </w:rPr>
+      </w:pPr>
+      <w:r>
+        <w:rPr>
+          <w:rFonts w:ascii="Arial" w:hAnsi="Arial" w:cs="Arial"/>
+          <w:sz w:val="24"/>
+          <w:szCs w:val="24"/>
+        </w:rPr>
+        <w:t xml:space="preserve">. </w:t>
+      </w:r>
+      <w:r>
+        <w:rPr>
+          <w:rFonts w:ascii="Arial" w:hAnsi="Arial" w:cs="Arial"/>
+          <w:sz w:val="24"/>
+          <w:szCs w:val="24"/>
+        </w:rPr>
+        <w:t xml:space="preserve"> 7</w:t>
+      </w:r>
+      <w:r>
+        <w:rPr>
+          <w:rFonts w:ascii="Arial" w:hAnsi="Arial" w:cs="Arial"/>
+          <w:sz w:val="24"/>
+          <w:szCs w:val="24"/>
+        </w:rPr>
+        <w:t>**Projeto Físico do Banco de Dados**</w:t>
+      </w:r>
+    </w:p>
+    <w:p>
+      <w:pPr>
+        <w:spacing w:after="0" w:line="360" w:lineRule="auto"/>
+        <w:rPr>
+          <w:rFonts w:ascii="Arial" w:hAnsi="Arial" w:cs="Arial"/>
+          <w:i/>
+          <w:iCs/>
+          <w:sz w:val="24"/>
+          <w:szCs w:val="24"/>
+        </w:rPr>
+      </w:pPr>
+      <w:r>
+        <w:rPr>
+          <w:rFonts w:ascii="Arial" w:hAnsi="Arial" w:cs="Arial"/>
+          <w:i/>
+          <w:iCs/>
+          <w:sz w:val="24"/>
+          <w:szCs w:val="24"/>
+        </w:rPr>
+        <w:t xml:space="preserve">   </w:t>
+      </w:r>
+      <w:r>
+        <w:rPr>
+          <w:rFonts w:ascii="Arial" w:hAnsi="Arial" w:cs="Arial"/>
+          <w:i/>
+          <w:iCs/>
+          <w:sz w:val="24"/>
+          <w:szCs w:val="24"/>
+        </w:rPr>
+        <w:t>7</w:t>
+      </w:r>
+      <w:r>
+        <w:rPr>
+          <w:rFonts w:ascii="Arial" w:hAnsi="Arial" w:cs="Arial"/>
+          <w:i/>
+          <w:iCs/>
+          <w:sz w:val="24"/>
+          <w:szCs w:val="24"/>
+        </w:rPr>
+        <w:t>.1 Criação do Banco de Dados "</w:t>
       </w:r>
       <w:proofErr w:type="spellStart"/>
       <w:r>
         <w:rPr>
           <w:rFonts w:ascii="Arial" w:hAnsi="Arial" w:cs="Arial"/>
+          <w:i/>
+          <w:iCs/>
           <w:sz w:val="24"/>
           <w:szCs w:val="24"/>
         </w:rPr>
@@ -915,6 +1029,8 @@
       <w:r>
         <w:rPr>
           <w:rFonts w:ascii="Arial" w:hAnsi="Arial" w:cs="Arial"/>
+          <w:i/>
+          <w:iCs/>
           <w:sz w:val="24"/>
           <w:szCs w:val="24"/>
         </w:rPr>
@@ -936,7 +1052,23 @@
           <w:sz w:val="24"/>
           <w:szCs w:val="24"/>
         </w:rPr>
-        <w:t xml:space="preserve">   6.2 Criação da Tabela "Cliente"</w:t>
+        <w:t xml:space="preserve">   </w:t>
+      </w:r>
+      <w:r>
+        <w:rPr>
+          <w:rFonts w:ascii="Arial" w:hAnsi="Arial" w:cs="Arial"/>
+          <w:sz w:val="24"/>
+          <w:szCs w:val="24"/>
+        </w:rPr>
+        <w:t>7</w:t>
+      </w:r>
+      <w:r>
+        <w:rPr>
+          <w:rFonts w:ascii="Arial" w:hAnsi="Arial" w:cs="Arial"/>
+          <w:sz w:val="24"/>
+          <w:szCs w:val="24"/>
+        </w:rPr>
+        <w:t>.2 Criação da Tabela "Cliente"</w:t>
       </w:r>
     </w:p>
     <w:p>
@@ -954,7 +1086,23 @@
           <w:sz w:val="24"/>
           <w:szCs w:val="24"/>
         </w:rPr>
-        <w:t xml:space="preserve">   6.3 Criação da Tabela "Cupcake"</w:t>
+        <w:t xml:space="preserve">   </w:t>
+      </w:r>
+      <w:r>
+        <w:rPr>
+          <w:rFonts w:ascii="Arial" w:hAnsi="Arial" w:cs="Arial"/>
+          <w:sz w:val="24"/>
+          <w:szCs w:val="24"/>
+        </w:rPr>
+        <w:t>7</w:t>
+      </w:r>
+      <w:r>
+        <w:rPr>
+          <w:rFonts w:ascii="Arial" w:hAnsi="Arial" w:cs="Arial"/>
+          <w:sz w:val="24"/>
+          <w:szCs w:val="24"/>
+        </w:rPr>
+        <w:t>.3 Criação da Tabela "Cupcake"</w:t>
       </w:r>
     </w:p>
     <w:p>
@@ -972,7 +1120,23 @@
           <w:sz w:val="24"/>
           <w:szCs w:val="24"/>
         </w:rPr>
-        <w:t xml:space="preserve">   6.4 Criação da Tabela "Pedido"</w:t>
+        <w:t xml:space="preserve">   </w:t>
+      </w:r>
+      <w:r>
+        <w:rPr>
+          <w:rFonts w:ascii="Arial" w:hAnsi="Arial" w:cs="Arial"/>
+          <w:sz w:val="24"/>
+          <w:szCs w:val="24"/>
+        </w:rPr>
+        <w:t>7</w:t>
+      </w:r>
+      <w:r>
+        <w:rPr>
+          <w:rFonts w:ascii="Arial" w:hAnsi="Arial" w:cs="Arial"/>
+          <w:sz w:val="24"/>
+          <w:szCs w:val="24"/>
+        </w:rPr>
+        <w:t>.4 Criação da Tabela "Pedido"</w:t>
       </w:r>
     </w:p>
     <w:p>
@@ -990,7 +1154,23 @@
           <w:sz w:val="24"/>
           <w:szCs w:val="24"/>
         </w:rPr>
-        <w:t xml:space="preserve">   6.5 Criação da Tabela "</w:t>
+        <w:t xml:space="preserve">   </w:t>
+      </w:r>
+      <w:r>
+        <w:rPr>
+          <w:rFonts w:ascii="Arial" w:hAnsi="Arial" w:cs="Arial"/>
+          <w:sz w:val="24"/>
+          <w:szCs w:val="24"/>
+        </w:rPr>
+        <w:t>7</w:t>
+      </w:r>
+      <w:r>
+        <w:rPr>
+          <w:rFonts w:ascii="Arial" w:hAnsi="Arial" w:cs="Arial"/>
+          <w:sz w:val="24"/>
+          <w:szCs w:val="24"/>
+        </w:rPr>
+        <w:t>.5 Criação da Tabela "</w:t>
       </w:r>
       <w:proofErr w:type="spellStart"/>
       <w:r>
@@ -1026,7 +1206,23 @@
           <w:sz w:val="24"/>
           <w:szCs w:val="24"/>
         </w:rPr>
-        <w:t xml:space="preserve">   6.6 Criação da Tabela "</w:t>
+        <w:t xml:space="preserve">   </w:t>
+      </w:r>
+      <w:r>
+        <w:rPr>
+          <w:rFonts w:ascii="Arial" w:hAnsi="Arial" w:cs="Arial"/>
+          <w:sz w:val="24"/>
+          <w:szCs w:val="24"/>
+        </w:rPr>
+        <w:t>7</w:t>
+      </w:r>
+      <w:r>
+        <w:rPr>
+          <w:rFonts w:ascii="Arial" w:hAnsi="Arial" w:cs="Arial"/>
+          <w:sz w:val="24"/>
+          <w:szCs w:val="24"/>
+        </w:rPr>
+        <w:t>.6 Criação da Tabela "</w:t>
       </w:r>
       <w:proofErr w:type="spellStart"/>
       <w:r>
@@ -1062,7 +1258,23 @@
           <w:sz w:val="24"/>
           <w:szCs w:val="24"/>
         </w:rPr>
-        <w:t xml:space="preserve">   6.7 Criação da Tabela "</w:t>
+        <w:t xml:space="preserve">   </w:t>
+      </w:r>
+      <w:r>
+        <w:rPr>
+          <w:rFonts w:ascii="Arial" w:hAnsi="Arial" w:cs="Arial"/>
+          <w:sz w:val="24"/>
+          <w:szCs w:val="24"/>
+        </w:rPr>
+        <w:t>7</w:t>
+      </w:r>
+      <w:r>
+        <w:rPr>
+          <w:rFonts w:ascii="Arial" w:hAnsi="Arial" w:cs="Arial"/>
+          <w:sz w:val="24"/>
+          <w:szCs w:val="24"/>
+        </w:rPr>
+        <w:t>.7 Criação da Tabela "</w:t>
       </w:r>
       <w:proofErr w:type="spellStart"/>
       <w:r>
@@ -1102,14 +1314,6 @@
           <w:szCs w:val="24"/>
         </w:rPr>
       </w:pPr>
-      <w:r>
-        <w:rPr>
-          <w:rFonts w:ascii="Arial" w:hAnsi="Arial" w:cs="Arial"/>
-          <w:sz w:val="24"/>
-          <w:szCs w:val="24"/>
-        </w:rPr>
-        <w:t>7. **Conclusão**</w:t>
-      </w:r>
     </w:p>
     <w:p>
       <w:pPr>
@@ -1188,7 +1392,6 @@
                 <w:sz w:val="24"/>
                 <w:szCs w:val="24"/>
               </w:rPr>
-              <w:lastRenderedPageBreak/>
               <w:t>ID</w:t>
             </w:r>
             <w:permStart w:id="2083131715" w:edGrp="everyone"/>
@@ -7563,7 +7766,7 @@
         </w:rPr>
         <w:lastRenderedPageBreak/>
         <w:drawing>
-          <wp:inline distT="0" distB="0" distL="0" distR="0" wp14:anchorId="0D9925A5" wp14:editId="48A2C445">
+          <wp:inline distT="0" distB="0" distL="0" distR="0" wp14:anchorId="0D9925A5" wp14:editId="3E01BD90">
             <wp:extent cx="5400040" cy="3035935"/>
             <wp:effectExtent l="0" t="0" r="0" b="0"/>
             <wp:docPr id="955743155" name="Imagem 3" descr="Diagrama&#10;&#10;Descrição gerada automaticamente"/>
@@ -7613,7 +7816,7 @@
         </w:rPr>
         <w:lastRenderedPageBreak/>
         <w:drawing>
-          <wp:inline distT="0" distB="0" distL="0" distR="0" wp14:anchorId="335BE0F4" wp14:editId="77385F09">
+          <wp:inline distT="0" distB="0" distL="0" distR="0" wp14:anchorId="335BE0F4" wp14:editId="1C492AF5">
             <wp:extent cx="5386070" cy="8081645"/>
             <wp:effectExtent l="0" t="0" r="0" b="0"/>
             <wp:docPr id="2007964457" name="Imagem 1" descr="Interface gráfica do usuário, Aplicativo&#10;&#10;Descrição gerada automaticamente"/>
@@ -7667,6 +7870,7 @@
           <w:shd w:val="clear" w:color="auto" w:fill="FFFFFF"/>
         </w:rPr>
       </w:pPr>
+      <w:proofErr w:type="spellStart"/>
       <w:r>
         <w:rPr>
           <w:rFonts w:ascii="Raleway" w:hAnsi="Raleway"/>
@@ -7678,6 +7882,645 @@
           <w:shd w:val="clear" w:color="auto" w:fill="FFFFFF"/>
         </w:rPr>
         <w:lastRenderedPageBreak/>
+        <w:t>Backend</w:t>
+      </w:r>
+      <w:proofErr w:type="spellEnd"/>
+      <w:r>
+        <w:rPr>
+          <w:rFonts w:ascii="Raleway" w:hAnsi="Raleway"/>
+          <w:b/>
+          <w:bCs/>
+          <w:color w:val="313537"/>
+          <w:sz w:val="24"/>
+          <w:szCs w:val="24"/>
+          <w:shd w:val="clear" w:color="auto" w:fill="FFFFFF"/>
+        </w:rPr>
+        <w:t>:</w:t>
+      </w:r>
+    </w:p>
+    <w:p>
+      <w:pPr>
+        <w:rPr>
+          <w:rFonts w:ascii="Raleway" w:hAnsi="Raleway"/>
+          <w:b/>
+          <w:bCs/>
+          <w:color w:val="313537"/>
+          <w:sz w:val="24"/>
+          <w:szCs w:val="24"/>
+          <w:shd w:val="clear" w:color="auto" w:fill="FFFFFF"/>
+        </w:rPr>
+      </w:pPr>
+    </w:p>
+    <w:p>
+      <w:pPr>
+        <w:rPr>
+          <w:rFonts w:ascii="Raleway" w:hAnsi="Raleway"/>
+          <w:color w:val="313537"/>
+          <w:sz w:val="24"/>
+          <w:szCs w:val="24"/>
+          <w:shd w:val="clear" w:color="auto" w:fill="FFFFFF"/>
+        </w:rPr>
+      </w:pPr>
+      <w:r>
+        <w:rPr>
+          <w:rFonts w:ascii="Raleway" w:hAnsi="Raleway"/>
+          <w:color w:val="313537"/>
+          <w:sz w:val="24"/>
+          <w:szCs w:val="24"/>
+          <w:shd w:val="clear" w:color="auto" w:fill="FFFFFF"/>
+        </w:rPr>
+        <w:t>Otimização de Processos:</w:t>
+      </w:r>
+    </w:p>
+    <w:p>
+      <w:pPr>
+        <w:rPr>
+          <w:rFonts w:ascii="Raleway" w:hAnsi="Raleway"/>
+          <w:color w:val="313537"/>
+          <w:sz w:val="24"/>
+          <w:szCs w:val="24"/>
+          <w:shd w:val="clear" w:color="auto" w:fill="FFFFFF"/>
+        </w:rPr>
+      </w:pPr>
+    </w:p>
+    <w:p>
+      <w:pPr>
+        <w:rPr>
+          <w:rFonts w:ascii="Raleway" w:hAnsi="Raleway"/>
+          <w:color w:val="313537"/>
+          <w:sz w:val="24"/>
+          <w:szCs w:val="24"/>
+          <w:shd w:val="clear" w:color="auto" w:fill="FFFFFF"/>
+        </w:rPr>
+      </w:pPr>
+      <w:r>
+        <w:rPr>
+          <w:rFonts w:ascii="Raleway" w:hAnsi="Raleway"/>
+          <w:color w:val="313537"/>
+          <w:sz w:val="24"/>
+          <w:szCs w:val="24"/>
+          <w:shd w:val="clear" w:color="auto" w:fill="FFFFFF"/>
+        </w:rPr>
+        <w:t xml:space="preserve">Implementar no </w:t>
+      </w:r>
+      <w:proofErr w:type="spellStart"/>
+      <w:r>
+        <w:rPr>
+          <w:rFonts w:ascii="Raleway" w:hAnsi="Raleway"/>
+          <w:color w:val="313537"/>
+          <w:sz w:val="24"/>
+          <w:szCs w:val="24"/>
+          <w:shd w:val="clear" w:color="auto" w:fill="FFFFFF"/>
+        </w:rPr>
+        <w:t>backend</w:t>
+      </w:r>
+      <w:proofErr w:type="spellEnd"/>
+      <w:r>
+        <w:rPr>
+          <w:rFonts w:ascii="Raleway" w:hAnsi="Raleway"/>
+          <w:color w:val="313537"/>
+          <w:sz w:val="24"/>
+          <w:szCs w:val="24"/>
+          <w:shd w:val="clear" w:color="auto" w:fill="FFFFFF"/>
+        </w:rPr>
+        <w:t xml:space="preserve"> automações e otimizações de processos.</w:t>
+      </w:r>
+    </w:p>
+    <w:p>
+      <w:pPr>
+        <w:rPr>
+          <w:rFonts w:ascii="Raleway" w:hAnsi="Raleway"/>
+          <w:color w:val="313537"/>
+          <w:sz w:val="24"/>
+          <w:szCs w:val="24"/>
+          <w:shd w:val="clear" w:color="auto" w:fill="FFFFFF"/>
+        </w:rPr>
+      </w:pPr>
+      <w:r>
+        <w:rPr>
+          <w:rFonts w:ascii="Raleway" w:hAnsi="Raleway"/>
+          <w:color w:val="313537"/>
+          <w:sz w:val="24"/>
+          <w:szCs w:val="24"/>
+          <w:shd w:val="clear" w:color="auto" w:fill="FFFFFF"/>
+        </w:rPr>
+        <w:t>Desenvolvimento de Habilidades da Equipe:</w:t>
+      </w:r>
+    </w:p>
+    <w:p>
+      <w:pPr>
+        <w:rPr>
+          <w:rFonts w:ascii="Raleway" w:hAnsi="Raleway"/>
+          <w:color w:val="313537"/>
+          <w:sz w:val="24"/>
+          <w:szCs w:val="24"/>
+          <w:shd w:val="clear" w:color="auto" w:fill="FFFFFF"/>
+        </w:rPr>
+      </w:pPr>
+    </w:p>
+    <w:p>
+      <w:pPr>
+        <w:rPr>
+          <w:rFonts w:ascii="Raleway" w:hAnsi="Raleway"/>
+          <w:color w:val="313537"/>
+          <w:sz w:val="24"/>
+          <w:szCs w:val="24"/>
+          <w:shd w:val="clear" w:color="auto" w:fill="FFFFFF"/>
+        </w:rPr>
+      </w:pPr>
+      <w:r>
+        <w:rPr>
+          <w:rFonts w:ascii="Raleway" w:hAnsi="Raleway"/>
+          <w:color w:val="313537"/>
+          <w:sz w:val="24"/>
+          <w:szCs w:val="24"/>
+          <w:shd w:val="clear" w:color="auto" w:fill="FFFFFF"/>
+        </w:rPr>
+        <w:t xml:space="preserve">Treinamentos específicos para tecnologias e ferramentas usadas no </w:t>
+      </w:r>
+      <w:proofErr w:type="spellStart"/>
+      <w:r>
+        <w:rPr>
+          <w:rFonts w:ascii="Raleway" w:hAnsi="Raleway"/>
+          <w:color w:val="313537"/>
+          <w:sz w:val="24"/>
+          <w:szCs w:val="24"/>
+          <w:shd w:val="clear" w:color="auto" w:fill="FFFFFF"/>
+        </w:rPr>
+        <w:t>backend</w:t>
+      </w:r>
+      <w:proofErr w:type="spellEnd"/>
+      <w:r>
+        <w:rPr>
+          <w:rFonts w:ascii="Raleway" w:hAnsi="Raleway"/>
+          <w:color w:val="313537"/>
+          <w:sz w:val="24"/>
+          <w:szCs w:val="24"/>
+          <w:shd w:val="clear" w:color="auto" w:fill="FFFFFF"/>
+        </w:rPr>
+        <w:t>.</w:t>
+      </w:r>
+    </w:p>
+    <w:p>
+      <w:pPr>
+        <w:rPr>
+          <w:rFonts w:ascii="Raleway" w:hAnsi="Raleway"/>
+          <w:color w:val="313537"/>
+          <w:sz w:val="24"/>
+          <w:szCs w:val="24"/>
+          <w:shd w:val="clear" w:color="auto" w:fill="FFFFFF"/>
+        </w:rPr>
+      </w:pPr>
+      <w:r>
+        <w:rPr>
+          <w:rFonts w:ascii="Raleway" w:hAnsi="Raleway"/>
+          <w:color w:val="313537"/>
+          <w:sz w:val="24"/>
+          <w:szCs w:val="24"/>
+          <w:shd w:val="clear" w:color="auto" w:fill="FFFFFF"/>
+        </w:rPr>
+        <w:t>Gestão de Recursos:</w:t>
+      </w:r>
+    </w:p>
+    <w:p>
+      <w:pPr>
+        <w:rPr>
+          <w:rFonts w:ascii="Raleway" w:hAnsi="Raleway"/>
+          <w:color w:val="313537"/>
+          <w:sz w:val="24"/>
+          <w:szCs w:val="24"/>
+          <w:shd w:val="clear" w:color="auto" w:fill="FFFFFF"/>
+        </w:rPr>
+      </w:pPr>
+    </w:p>
+    <w:p>
+      <w:pPr>
+        <w:rPr>
+          <w:rFonts w:ascii="Raleway" w:hAnsi="Raleway"/>
+          <w:color w:val="313537"/>
+          <w:sz w:val="24"/>
+          <w:szCs w:val="24"/>
+          <w:shd w:val="clear" w:color="auto" w:fill="FFFFFF"/>
+        </w:rPr>
+      </w:pPr>
+      <w:r>
+        <w:rPr>
+          <w:rFonts w:ascii="Raleway" w:hAnsi="Raleway"/>
+          <w:color w:val="313537"/>
+          <w:sz w:val="24"/>
+          <w:szCs w:val="24"/>
+          <w:shd w:val="clear" w:color="auto" w:fill="FFFFFF"/>
+        </w:rPr>
+        <w:t xml:space="preserve">Análise de recursos e alocação eficiente dos mesmos no </w:t>
+      </w:r>
+      <w:proofErr w:type="spellStart"/>
+      <w:r>
+        <w:rPr>
+          <w:rFonts w:ascii="Raleway" w:hAnsi="Raleway"/>
+          <w:color w:val="313537"/>
+          <w:sz w:val="24"/>
+          <w:szCs w:val="24"/>
+          <w:shd w:val="clear" w:color="auto" w:fill="FFFFFF"/>
+        </w:rPr>
+        <w:t>backend</w:t>
+      </w:r>
+      <w:proofErr w:type="spellEnd"/>
+      <w:r>
+        <w:rPr>
+          <w:rFonts w:ascii="Raleway" w:hAnsi="Raleway"/>
+          <w:color w:val="313537"/>
+          <w:sz w:val="24"/>
+          <w:szCs w:val="24"/>
+          <w:shd w:val="clear" w:color="auto" w:fill="FFFFFF"/>
+        </w:rPr>
+        <w:t>.</w:t>
+      </w:r>
+    </w:p>
+    <w:p>
+      <w:pPr>
+        <w:rPr>
+          <w:rFonts w:ascii="Raleway" w:hAnsi="Raleway"/>
+          <w:color w:val="313537"/>
+          <w:sz w:val="24"/>
+          <w:szCs w:val="24"/>
+          <w:shd w:val="clear" w:color="auto" w:fill="FFFFFF"/>
+        </w:rPr>
+      </w:pPr>
+      <w:r>
+        <w:rPr>
+          <w:rFonts w:ascii="Raleway" w:hAnsi="Raleway"/>
+          <w:color w:val="313537"/>
+          <w:sz w:val="24"/>
+          <w:szCs w:val="24"/>
+          <w:shd w:val="clear" w:color="auto" w:fill="FFFFFF"/>
+        </w:rPr>
+        <w:t>Coleta e Análise de Dados:</w:t>
+      </w:r>
+    </w:p>
+    <w:p>
+      <w:pPr>
+        <w:rPr>
+          <w:rFonts w:ascii="Raleway" w:hAnsi="Raleway"/>
+          <w:color w:val="313537"/>
+          <w:sz w:val="24"/>
+          <w:szCs w:val="24"/>
+          <w:shd w:val="clear" w:color="auto" w:fill="FFFFFF"/>
+        </w:rPr>
+      </w:pPr>
+    </w:p>
+    <w:p>
+      <w:pPr>
+        <w:rPr>
+          <w:rFonts w:ascii="Raleway" w:hAnsi="Raleway"/>
+          <w:color w:val="313537"/>
+          <w:sz w:val="24"/>
+          <w:szCs w:val="24"/>
+          <w:shd w:val="clear" w:color="auto" w:fill="FFFFFF"/>
+        </w:rPr>
+      </w:pPr>
+      <w:r>
+        <w:rPr>
+          <w:rFonts w:ascii="Raleway" w:hAnsi="Raleway"/>
+          <w:color w:val="313537"/>
+          <w:sz w:val="24"/>
+          <w:szCs w:val="24"/>
+          <w:shd w:val="clear" w:color="auto" w:fill="FFFFFF"/>
+        </w:rPr>
+        <w:t xml:space="preserve">Implementação de ferramentas de análise de dados no </w:t>
+      </w:r>
+      <w:proofErr w:type="spellStart"/>
+      <w:r>
+        <w:rPr>
+          <w:rFonts w:ascii="Raleway" w:hAnsi="Raleway"/>
+          <w:color w:val="313537"/>
+          <w:sz w:val="24"/>
+          <w:szCs w:val="24"/>
+          <w:shd w:val="clear" w:color="auto" w:fill="FFFFFF"/>
+        </w:rPr>
+        <w:t>backend</w:t>
+      </w:r>
+      <w:proofErr w:type="spellEnd"/>
+      <w:r>
+        <w:rPr>
+          <w:rFonts w:ascii="Raleway" w:hAnsi="Raleway"/>
+          <w:color w:val="313537"/>
+          <w:sz w:val="24"/>
+          <w:szCs w:val="24"/>
+          <w:shd w:val="clear" w:color="auto" w:fill="FFFFFF"/>
+        </w:rPr>
+        <w:t>.</w:t>
+      </w:r>
+    </w:p>
+    <w:p>
+      <w:pPr>
+        <w:rPr>
+          <w:rFonts w:ascii="Raleway" w:hAnsi="Raleway"/>
+          <w:b/>
+          <w:bCs/>
+          <w:color w:val="313537"/>
+          <w:sz w:val="24"/>
+          <w:szCs w:val="24"/>
+          <w:shd w:val="clear" w:color="auto" w:fill="FFFFFF"/>
+        </w:rPr>
+      </w:pPr>
+      <w:proofErr w:type="spellStart"/>
+      <w:r>
+        <w:rPr>
+          <w:rFonts w:ascii="Raleway" w:hAnsi="Raleway"/>
+          <w:b/>
+          <w:bCs/>
+          <w:color w:val="313537"/>
+          <w:sz w:val="24"/>
+          <w:szCs w:val="24"/>
+          <w:shd w:val="clear" w:color="auto" w:fill="FFFFFF"/>
+        </w:rPr>
+        <w:t>Frontend</w:t>
+      </w:r>
+      <w:proofErr w:type="spellEnd"/>
+      <w:r>
+        <w:rPr>
+          <w:rFonts w:ascii="Raleway" w:hAnsi="Raleway"/>
+          <w:b/>
+          <w:bCs/>
+          <w:color w:val="313537"/>
+          <w:sz w:val="24"/>
+          <w:szCs w:val="24"/>
+          <w:shd w:val="clear" w:color="auto" w:fill="FFFFFF"/>
+        </w:rPr>
+        <w:t>:</w:t>
+      </w:r>
+    </w:p>
+    <w:p>
+      <w:pPr>
+        <w:rPr>
+          <w:rFonts w:ascii="Raleway" w:hAnsi="Raleway"/>
+          <w:b/>
+          <w:bCs/>
+          <w:color w:val="313537"/>
+          <w:sz w:val="24"/>
+          <w:szCs w:val="24"/>
+          <w:shd w:val="clear" w:color="auto" w:fill="FFFFFF"/>
+        </w:rPr>
+      </w:pPr>
+    </w:p>
+    <w:p>
+      <w:pPr>
+        <w:rPr>
+          <w:rFonts w:ascii="Raleway" w:hAnsi="Raleway"/>
+          <w:color w:val="313537"/>
+          <w:sz w:val="24"/>
+          <w:szCs w:val="24"/>
+          <w:shd w:val="clear" w:color="auto" w:fill="FFFFFF"/>
+        </w:rPr>
+      </w:pPr>
+      <w:r>
+        <w:rPr>
+          <w:rFonts w:ascii="Raleway" w:hAnsi="Raleway"/>
+          <w:color w:val="313537"/>
+          <w:sz w:val="24"/>
+          <w:szCs w:val="24"/>
+          <w:shd w:val="clear" w:color="auto" w:fill="FFFFFF"/>
+        </w:rPr>
+        <w:t>Aprimoramento da Experiência do Usuário:</w:t>
+      </w:r>
+    </w:p>
+    <w:p>
+      <w:pPr>
+        <w:rPr>
+          <w:rFonts w:ascii="Raleway" w:hAnsi="Raleway"/>
+          <w:color w:val="313537"/>
+          <w:sz w:val="24"/>
+          <w:szCs w:val="24"/>
+          <w:shd w:val="clear" w:color="auto" w:fill="FFFFFF"/>
+        </w:rPr>
+      </w:pPr>
+    </w:p>
+    <w:p>
+      <w:pPr>
+        <w:rPr>
+          <w:rFonts w:ascii="Raleway" w:hAnsi="Raleway"/>
+          <w:color w:val="313537"/>
+          <w:sz w:val="24"/>
+          <w:szCs w:val="24"/>
+          <w:shd w:val="clear" w:color="auto" w:fill="FFFFFF"/>
+        </w:rPr>
+      </w:pPr>
+      <w:r>
+        <w:rPr>
+          <w:rFonts w:ascii="Raleway" w:hAnsi="Raleway"/>
+          <w:color w:val="313537"/>
+          <w:sz w:val="24"/>
+          <w:szCs w:val="24"/>
+          <w:shd w:val="clear" w:color="auto" w:fill="FFFFFF"/>
+        </w:rPr>
+        <w:t xml:space="preserve">Atualizações na interface do usuário e interações no </w:t>
+      </w:r>
+      <w:proofErr w:type="spellStart"/>
+      <w:r>
+        <w:rPr>
+          <w:rFonts w:ascii="Raleway" w:hAnsi="Raleway"/>
+          <w:color w:val="313537"/>
+          <w:sz w:val="24"/>
+          <w:szCs w:val="24"/>
+          <w:shd w:val="clear" w:color="auto" w:fill="FFFFFF"/>
+        </w:rPr>
+        <w:t>frontend</w:t>
+      </w:r>
+      <w:proofErr w:type="spellEnd"/>
+      <w:r>
+        <w:rPr>
+          <w:rFonts w:ascii="Raleway" w:hAnsi="Raleway"/>
+          <w:color w:val="313537"/>
+          <w:sz w:val="24"/>
+          <w:szCs w:val="24"/>
+          <w:shd w:val="clear" w:color="auto" w:fill="FFFFFF"/>
+        </w:rPr>
+        <w:t>.</w:t>
+      </w:r>
+    </w:p>
+    <w:p>
+      <w:pPr>
+        <w:rPr>
+          <w:rFonts w:ascii="Raleway" w:hAnsi="Raleway"/>
+          <w:color w:val="313537"/>
+          <w:sz w:val="24"/>
+          <w:szCs w:val="24"/>
+          <w:shd w:val="clear" w:color="auto" w:fill="FFFFFF"/>
+        </w:rPr>
+      </w:pPr>
+      <w:r>
+        <w:rPr>
+          <w:rFonts w:ascii="Raleway" w:hAnsi="Raleway"/>
+          <w:color w:val="313537"/>
+          <w:sz w:val="24"/>
+          <w:szCs w:val="24"/>
+          <w:shd w:val="clear" w:color="auto" w:fill="FFFFFF"/>
+        </w:rPr>
+        <w:t>Desenvolvimento de Habilidades da Equipe:</w:t>
+      </w:r>
+    </w:p>
+    <w:p>
+      <w:pPr>
+        <w:rPr>
+          <w:rFonts w:ascii="Raleway" w:hAnsi="Raleway"/>
+          <w:color w:val="313537"/>
+          <w:sz w:val="24"/>
+          <w:szCs w:val="24"/>
+          <w:shd w:val="clear" w:color="auto" w:fill="FFFFFF"/>
+        </w:rPr>
+      </w:pPr>
+    </w:p>
+    <w:p>
+      <w:pPr>
+        <w:rPr>
+          <w:rFonts w:ascii="Raleway" w:hAnsi="Raleway"/>
+          <w:color w:val="313537"/>
+          <w:sz w:val="24"/>
+          <w:szCs w:val="24"/>
+          <w:shd w:val="clear" w:color="auto" w:fill="FFFFFF"/>
+        </w:rPr>
+      </w:pPr>
+      <w:r>
+        <w:rPr>
+          <w:rFonts w:ascii="Raleway" w:hAnsi="Raleway"/>
+          <w:color w:val="313537"/>
+          <w:sz w:val="24"/>
+          <w:szCs w:val="24"/>
+          <w:shd w:val="clear" w:color="auto" w:fill="FFFFFF"/>
+        </w:rPr>
+        <w:t xml:space="preserve">Treinamentos específicos para linguagens e frameworks </w:t>
+      </w:r>
+      <w:proofErr w:type="spellStart"/>
+      <w:r>
+        <w:rPr>
+          <w:rFonts w:ascii="Raleway" w:hAnsi="Raleway"/>
+          <w:color w:val="313537"/>
+          <w:sz w:val="24"/>
+          <w:szCs w:val="24"/>
+          <w:shd w:val="clear" w:color="auto" w:fill="FFFFFF"/>
+        </w:rPr>
+        <w:t>frontend</w:t>
+      </w:r>
+      <w:proofErr w:type="spellEnd"/>
+      <w:r>
+        <w:rPr>
+          <w:rFonts w:ascii="Raleway" w:hAnsi="Raleway"/>
+          <w:color w:val="313537"/>
+          <w:sz w:val="24"/>
+          <w:szCs w:val="24"/>
+          <w:shd w:val="clear" w:color="auto" w:fill="FFFFFF"/>
+        </w:rPr>
+        <w:t>.</w:t>
+      </w:r>
+    </w:p>
+    <w:p>
+      <w:pPr>
+        <w:rPr>
+          <w:rFonts w:ascii="Raleway" w:hAnsi="Raleway"/>
+          <w:color w:val="313537"/>
+          <w:sz w:val="24"/>
+          <w:szCs w:val="24"/>
+          <w:shd w:val="clear" w:color="auto" w:fill="FFFFFF"/>
+        </w:rPr>
+      </w:pPr>
+      <w:r>
+        <w:rPr>
+          <w:rFonts w:ascii="Raleway" w:hAnsi="Raleway"/>
+          <w:color w:val="313537"/>
+          <w:sz w:val="24"/>
+          <w:szCs w:val="24"/>
+          <w:shd w:val="clear" w:color="auto" w:fill="FFFFFF"/>
+        </w:rPr>
+        <w:t>Coleta e Análise de Dados:</w:t>
+      </w:r>
+    </w:p>
+    <w:p>
+      <w:pPr>
+        <w:rPr>
+          <w:rFonts w:ascii="Raleway" w:hAnsi="Raleway"/>
+          <w:color w:val="313537"/>
+          <w:sz w:val="24"/>
+          <w:szCs w:val="24"/>
+          <w:shd w:val="clear" w:color="auto" w:fill="FFFFFF"/>
+        </w:rPr>
+      </w:pPr>
+    </w:p>
+    <w:p>
+      <w:pPr>
+        <w:rPr>
+          <w:rFonts w:ascii="Raleway" w:hAnsi="Raleway"/>
+          <w:color w:val="313537"/>
+          <w:sz w:val="24"/>
+          <w:szCs w:val="24"/>
+          <w:shd w:val="clear" w:color="auto" w:fill="FFFFFF"/>
+        </w:rPr>
+      </w:pPr>
+      <w:r>
+        <w:rPr>
+          <w:rFonts w:ascii="Raleway" w:hAnsi="Raleway"/>
+          <w:color w:val="313537"/>
+          <w:sz w:val="24"/>
+          <w:szCs w:val="24"/>
+          <w:shd w:val="clear" w:color="auto" w:fill="FFFFFF"/>
+        </w:rPr>
+        <w:t xml:space="preserve">Exibição de dados e feedback no </w:t>
+      </w:r>
+      <w:proofErr w:type="spellStart"/>
+      <w:r>
+        <w:rPr>
+          <w:rFonts w:ascii="Raleway" w:hAnsi="Raleway"/>
+          <w:color w:val="313537"/>
+          <w:sz w:val="24"/>
+          <w:szCs w:val="24"/>
+          <w:shd w:val="clear" w:color="auto" w:fill="FFFFFF"/>
+        </w:rPr>
+        <w:t>frontend</w:t>
+      </w:r>
+      <w:proofErr w:type="spellEnd"/>
+      <w:r>
+        <w:rPr>
+          <w:rFonts w:ascii="Raleway" w:hAnsi="Raleway"/>
+          <w:color w:val="313537"/>
+          <w:sz w:val="24"/>
+          <w:szCs w:val="24"/>
+          <w:shd w:val="clear" w:color="auto" w:fill="FFFFFF"/>
+        </w:rPr>
+        <w:t xml:space="preserve"> para os usuários.</w:t>
+      </w:r>
+    </w:p>
+    <w:p>
+      <w:pPr>
+        <w:rPr>
+          <w:rFonts w:ascii="Raleway" w:hAnsi="Raleway"/>
+          <w:color w:val="313537"/>
+          <w:sz w:val="24"/>
+          <w:szCs w:val="24"/>
+          <w:shd w:val="clear" w:color="auto" w:fill="FFFFFF"/>
+        </w:rPr>
+      </w:pPr>
+    </w:p>
+    <w:p>
+      <w:pPr>
+        <w:rPr>
+          <w:rFonts w:ascii="Raleway" w:hAnsi="Raleway"/>
+          <w:b/>
+          <w:bCs/>
+          <w:color w:val="313537"/>
+          <w:sz w:val="24"/>
+          <w:szCs w:val="24"/>
+          <w:shd w:val="clear" w:color="auto" w:fill="FFFFFF"/>
+        </w:rPr>
+      </w:pPr>
+      <w:r>
+        <w:rPr>
+          <w:rFonts w:ascii="Raleway" w:hAnsi="Raleway"/>
+          <w:b/>
+          <w:bCs/>
+          <w:color w:val="313537"/>
+          <w:sz w:val="24"/>
+          <w:szCs w:val="24"/>
+          <w:shd w:val="clear" w:color="auto" w:fill="FFFFFF"/>
+        </w:rPr>
         <w:t>projeto físico do banco</w:t>
       </w:r>
     </w:p>
@@ -8482,6 +9325,49 @@
           <w:szCs w:val="24"/>
         </w:rPr>
         <w:t>CREATE TABLE IF NOT EXISTS Pedido (</w:t>
+      </w:r>
+    </w:p>
+    <w:p>
+      <w:pPr>
+        <w:rPr>
+          <w:rFonts w:ascii="Arial" w:hAnsi="Arial" w:cs="Arial"/>
+          <w:b/>
+          <w:bCs/>
+          <w:sz w:val="24"/>
+          <w:szCs w:val="24"/>
+        </w:rPr>
+      </w:pPr>
+      <w:r>
+        <w:rPr>
+          <w:rFonts w:ascii="Arial" w:hAnsi="Arial" w:cs="Arial"/>
+          <w:b/>
+          <w:bCs/>
+          <w:sz w:val="24"/>
+          <w:szCs w:val="24"/>
+        </w:rPr>
+        <w:t xml:space="preserve">    </w:t>
+      </w:r>
+      <w:proofErr w:type="spellStart"/>
+      <w:r>
+        <w:rPr>
+          <w:rFonts w:ascii="Arial" w:hAnsi="Arial" w:cs="Arial"/>
+          <w:b/>
+          <w:bCs/>
+          <w:sz w:val="24"/>
+          <w:szCs w:val="24"/>
+        </w:rPr>
+        <w:t>PedidoID</w:t>
+      </w:r>
+      <w:proofErr w:type="spellEnd"/>
+      <w:r>
+        <w:rPr>
+          <w:rFonts w:ascii="Arial" w:hAnsi="Arial" w:cs="Arial"/>
+          <w:b/>
+          <w:bCs/>
+          <w:sz w:val="24"/>
+          <w:szCs w:val="24"/>
+        </w:rPr>
+        <w:t xml:space="preserve"> INT AUTO_INCREMENT PRIMARY KEY,</w:t>
       </w:r>
     </w:p>
     <w:p>
@@ -8514,49 +9400,6 @@
           <w:sz w:val="24"/>
           <w:szCs w:val="24"/>
         </w:rPr>
-        <w:t>PedidoID</w:t>
-      </w:r>
-      <w:proofErr w:type="spellEnd"/>
-      <w:r>
-        <w:rPr>
-          <w:rFonts w:ascii="Arial" w:hAnsi="Arial" w:cs="Arial"/>
-          <w:b/>
-          <w:bCs/>
-          <w:sz w:val="24"/>
-          <w:szCs w:val="24"/>
-        </w:rPr>
-        <w:t xml:space="preserve"> INT AUTO_INCREMENT PRIMARY KEY,</w:t>
-      </w:r>
-    </w:p>
-    <w:p>
-      <w:pPr>
-        <w:rPr>
-          <w:rFonts w:ascii="Arial" w:hAnsi="Arial" w:cs="Arial"/>
-          <w:b/>
-          <w:bCs/>
-          <w:sz w:val="24"/>
-          <w:szCs w:val="24"/>
-        </w:rPr>
-      </w:pPr>
-      <w:r>
-        <w:rPr>
-          <w:rFonts w:ascii="Arial" w:hAnsi="Arial" w:cs="Arial"/>
-          <w:b/>
-          <w:bCs/>
-          <w:sz w:val="24"/>
-          <w:szCs w:val="24"/>
-        </w:rPr>
-        <w:t xml:space="preserve">    </w:t>
-      </w:r>
-      <w:proofErr w:type="spellStart"/>
-      <w:r>
-        <w:rPr>
-          <w:rFonts w:ascii="Arial" w:hAnsi="Arial" w:cs="Arial"/>
-          <w:b/>
-          <w:bCs/>
-          <w:sz w:val="24"/>
-          <w:szCs w:val="24"/>
-        </w:rPr>
         <w:t>ClienteID</w:t>
       </w:r>
       <w:proofErr w:type="spellEnd"/>
@@ -9607,50 +10450,50 @@
           <w:sz w:val="24"/>
           <w:szCs w:val="24"/>
         </w:rPr>
+        <w:t xml:space="preserve">-- Criação da Tabela </w:t>
+      </w:r>
+      <w:proofErr w:type="spellStart"/>
+      <w:r>
+        <w:rPr>
+          <w:rFonts w:ascii="Arial" w:hAnsi="Arial" w:cs="Arial"/>
+          <w:b/>
+          <w:bCs/>
+          <w:sz w:val="24"/>
+          <w:szCs w:val="24"/>
+        </w:rPr>
+        <w:t>ComunicacaoCliente</w:t>
+      </w:r>
+      <w:proofErr w:type="spellEnd"/>
+      <w:r>
+        <w:rPr>
+          <w:rFonts w:ascii="Arial" w:hAnsi="Arial" w:cs="Arial"/>
+          <w:b/>
+          <w:bCs/>
+          <w:sz w:val="24"/>
+          <w:szCs w:val="24"/>
+        </w:rPr>
+        <w:t xml:space="preserve"> para armazenar informações de SMS e E-mail</w:t>
+      </w:r>
+    </w:p>
+    <w:p>
+      <w:pPr>
+        <w:rPr>
+          <w:rFonts w:ascii="Arial" w:hAnsi="Arial" w:cs="Arial"/>
+          <w:b/>
+          <w:bCs/>
+          <w:sz w:val="24"/>
+          <w:szCs w:val="24"/>
+        </w:rPr>
+      </w:pPr>
+      <w:r>
+        <w:rPr>
+          <w:rFonts w:ascii="Arial" w:hAnsi="Arial" w:cs="Arial"/>
+          <w:b/>
+          <w:bCs/>
+          <w:sz w:val="24"/>
+          <w:szCs w:val="24"/>
+        </w:rPr>
         <w:lastRenderedPageBreak/>
-        <w:t xml:space="preserve">-- Criação da Tabela </w:t>
-      </w:r>
-      <w:proofErr w:type="spellStart"/>
-      <w:r>
-        <w:rPr>
-          <w:rFonts w:ascii="Arial" w:hAnsi="Arial" w:cs="Arial"/>
-          <w:b/>
-          <w:bCs/>
-          <w:sz w:val="24"/>
-          <w:szCs w:val="24"/>
-        </w:rPr>
-        <w:t>ComunicacaoCliente</w:t>
-      </w:r>
-      <w:proofErr w:type="spellEnd"/>
-      <w:r>
-        <w:rPr>
-          <w:rFonts w:ascii="Arial" w:hAnsi="Arial" w:cs="Arial"/>
-          <w:b/>
-          <w:bCs/>
-          <w:sz w:val="24"/>
-          <w:szCs w:val="24"/>
-        </w:rPr>
-        <w:t xml:space="preserve"> para armazenar informações de SMS e E-mail</w:t>
-      </w:r>
-    </w:p>
-    <w:p>
-      <w:pPr>
-        <w:rPr>
-          <w:rFonts w:ascii="Arial" w:hAnsi="Arial" w:cs="Arial"/>
-          <w:b/>
-          <w:bCs/>
-          <w:sz w:val="24"/>
-          <w:szCs w:val="24"/>
-        </w:rPr>
-      </w:pPr>
-      <w:r>
-        <w:rPr>
-          <w:rFonts w:ascii="Arial" w:hAnsi="Arial" w:cs="Arial"/>
-          <w:b/>
-          <w:bCs/>
-          <w:sz w:val="24"/>
-          <w:szCs w:val="24"/>
-        </w:rPr>
         <w:t xml:space="preserve">CREATE TABLE IF NOT EXISTS </w:t>
       </w:r>
       <w:proofErr w:type="spellStart"/>

</xml_diff>